<commit_message>
Adding Boolean Operations to Variables.go
</commit_message>
<xml_diff>
--- a/Documentation/Go Programming Language.docx
+++ b/Documentation/Go Programming Language.docx
@@ -70,16 +70,12 @@
     </w:p>
     <w:p/>
     <w:p>
-      <w:proofErr w:type="gramStart"/>
-      <w:r>
-        <w:t>Note :</w:t>
-      </w:r>
-      <w:proofErr w:type="gramEnd"/>
-      <w:r>
-        <w:t xml:space="preserve"> A variable which is already used, cannot be used for another value again.</w:t>
-      </w:r>
-      <w:bookmarkStart w:id="0" w:name="_GoBack"/>
-      <w:bookmarkEnd w:id="0"/>
+      <w:r>
+        <w:t>Note</w:t>
+      </w:r>
+      <w:r>
+        <w:t>: A variable which is already used, cannot be used for another value again.</w:t>
+      </w:r>
     </w:p>
     <w:p/>
     <w:p>
@@ -142,8 +138,55 @@
         </w:numPr>
       </w:pPr>
       <w:r>
-        <w:t xml:space="preserve">Direct </w:t>
-      </w:r>
+        <w:t>D</w:t>
+      </w:r>
+      <w:r>
+        <w:t>eclaring the variables using “var”</w:t>
+      </w:r>
+      <w:r>
+        <w:br/>
+      </w:r>
+    </w:p>
+    <w:p>
+      <w:pPr>
+        <w:pStyle w:val="ListParagraph"/>
+        <w:numPr>
+          <w:ilvl w:val="0"/>
+          <w:numId w:val="2"/>
+        </w:numPr>
+      </w:pPr>
+      <w:r>
+        <w:t>Type format Verb:</w:t>
+      </w:r>
+    </w:p>
+    <w:p>
+      <w:pPr>
+        <w:pStyle w:val="ListParagraph"/>
+        <w:numPr>
+          <w:ilvl w:val="1"/>
+          <w:numId w:val="2"/>
+        </w:numPr>
+      </w:pPr>
+      <w:r>
+        <w:t>%T</w:t>
+      </w:r>
+      <w:r>
+        <w:br/>
+      </w:r>
+    </w:p>
+    <w:p>
+      <w:pPr>
+        <w:pStyle w:val="ListParagraph"/>
+        <w:numPr>
+          <w:ilvl w:val="0"/>
+          <w:numId w:val="2"/>
+        </w:numPr>
+      </w:pPr>
+      <w:r>
+        <w:t>Not preferred methods.</w:t>
+      </w:r>
+      <w:bookmarkStart w:id="0" w:name="_GoBack"/>
+      <w:bookmarkEnd w:id="0"/>
     </w:p>
     <w:p/>
     <w:p/>

</xml_diff>